<commit_message>
Colocando o sistema de gerar a senha
</commit_message>
<xml_diff>
--- a/Historias do Usuários.docx
+++ b/Historias do Usuários.docx
@@ -14,6 +14,72 @@
           <w:b/>
           <w:bCs/>
         </w:rPr>
+        <w:t>Paciente</w:t>
+      </w:r>
+    </w:p>
+    <w:p>
+      <w:pPr>
+        <w:ind w:firstLine="708"/>
+        <w:rPr>
+          <w:b/>
+          <w:bCs/>
+          <w:color w:val="FF0000"/>
+        </w:rPr>
+      </w:pPr>
+      <w:r>
+        <w:rPr>
+          <w:b/>
+          <w:bCs/>
+        </w:rPr>
+        <w:t>1. Geração de Senha no Terminal de Autoatendimento:</w:t>
+      </w:r>
+    </w:p>
+    <w:p>
+      <w:pPr>
+        <w:ind w:left="708"/>
+        <w:rPr>
+          <w:color w:val="FF0000"/>
+        </w:rPr>
+      </w:pPr>
+      <w:r>
+        <w:t>Como paciente, eu quero poder gerar minha senha de atendimento usando o terminal de autoatendimento na recepção.</w:t>
+      </w:r>
+    </w:p>
+    <w:p>
+      <w:pPr>
+        <w:ind w:left="708"/>
+      </w:pPr>
+      <w:r>
+        <w:t>Critérios de Aceite:</w:t>
+      </w:r>
+    </w:p>
+    <w:p>
+      <w:pPr>
+        <w:pStyle w:val="PargrafodaLista"/>
+        <w:numPr>
+          <w:ilvl w:val="0"/>
+          <w:numId w:val="21"/>
+        </w:numPr>
+      </w:pPr>
+      <w:r>
+        <w:t>Devo ter a opção de escolher o tipo de prioridade conforme a legislação (normal, prioritário).</w:t>
+      </w:r>
+      <w:r>
+        <w:t xml:space="preserve"> </w:t>
+      </w:r>
+    </w:p>
+    <w:p>
+      <w:pPr>
+        <w:rPr>
+          <w:b/>
+          <w:bCs/>
+        </w:rPr>
+      </w:pPr>
+      <w:r>
+        <w:rPr>
+          <w:b/>
+          <w:bCs/>
+        </w:rPr>
         <w:t>Atendente</w:t>
       </w:r>
     </w:p>
@@ -344,6 +410,7 @@
         <w:ind w:left="708"/>
       </w:pPr>
       <w:r>
+        <w:lastRenderedPageBreak/>
         <w:t xml:space="preserve">Como </w:t>
       </w:r>
       <w:r>
@@ -434,202 +501,341 @@
           <w:i/>
           <w:iCs/>
         </w:rPr>
+        <w:t>Critérios de Aceite:</w:t>
+      </w:r>
+    </w:p>
+    <w:p>
+      <w:pPr>
+        <w:pStyle w:val="PargrafodaLista"/>
+        <w:numPr>
+          <w:ilvl w:val="0"/>
+          <w:numId w:val="11"/>
+        </w:numPr>
+      </w:pPr>
+      <w:r>
+        <w:t xml:space="preserve">Devo ser capaz de selecionar uma senha específica e </w:t>
+      </w:r>
+      <w:r>
+        <w:t>alterar</w:t>
+      </w:r>
+      <w:r>
+        <w:t xml:space="preserve"> a</w:t>
+      </w:r>
+      <w:r>
+        <w:t xml:space="preserve"> prioridade de atendimento.</w:t>
+      </w:r>
+    </w:p>
+    <w:p/>
+    <w:p>
+      <w:pPr>
+        <w:rPr>
+          <w:b/>
+          <w:bCs/>
+        </w:rPr>
+      </w:pPr>
+      <w:r>
+        <w:rPr>
+          <w:b/>
+          <w:bCs/>
+        </w:rPr>
+        <w:t>Médico</w:t>
+      </w:r>
+    </w:p>
+    <w:p>
+      <w:pPr>
+        <w:pStyle w:val="PargrafodaLista"/>
+        <w:numPr>
+          <w:ilvl w:val="0"/>
+          <w:numId w:val="12"/>
+        </w:numPr>
+        <w:rPr>
+          <w:b/>
+          <w:bCs/>
+        </w:rPr>
+      </w:pPr>
+      <w:r>
+        <w:rPr>
+          <w:b/>
+          <w:bCs/>
+        </w:rPr>
+        <w:t xml:space="preserve">Chamada da Próxima Senha para </w:t>
+      </w:r>
+      <w:r>
+        <w:rPr>
+          <w:b/>
+          <w:bCs/>
+        </w:rPr>
+        <w:t>o Consultório conforme prioridade</w:t>
+      </w:r>
+      <w:r>
+        <w:rPr>
+          <w:b/>
+          <w:bCs/>
+        </w:rPr>
+        <w:t>:</w:t>
+      </w:r>
+    </w:p>
+    <w:p>
+      <w:pPr>
+        <w:ind w:left="708"/>
+      </w:pPr>
+      <w:r>
+        <w:t>Como médico, eu quero poder chamar a próxima senha da fila para a consulta</w:t>
+      </w:r>
+      <w:r>
+        <w:t xml:space="preserve"> conforme a prioridade</w:t>
+      </w:r>
+      <w:r>
+        <w:t>.</w:t>
+      </w:r>
+    </w:p>
+    <w:p>
+      <w:pPr>
+        <w:ind w:firstLine="708"/>
+      </w:pPr>
+      <w:r>
+        <w:t xml:space="preserve">Critérios de Aceite: </w:t>
+      </w:r>
+    </w:p>
+    <w:p>
+      <w:pPr>
+        <w:pStyle w:val="PargrafodaLista"/>
+        <w:numPr>
+          <w:ilvl w:val="0"/>
+          <w:numId w:val="11"/>
+        </w:numPr>
+      </w:pPr>
+      <w:r>
+        <w:t xml:space="preserve">Devo ser capaz de pressionar um botão para chamar a próxima senha disponível </w:t>
+      </w:r>
+      <w:r>
+        <w:t xml:space="preserve">conforme prioridade </w:t>
+      </w:r>
+      <w:r>
+        <w:t xml:space="preserve">e atualizar o </w:t>
+      </w:r>
+      <w:r>
+        <w:t>display digital</w:t>
+      </w:r>
+      <w:r>
+        <w:t>.</w:t>
+      </w:r>
+    </w:p>
+    <w:p>
+      <w:pPr>
+        <w:pStyle w:val="PargrafodaLista"/>
+        <w:numPr>
+          <w:ilvl w:val="0"/>
+          <w:numId w:val="12"/>
+        </w:numPr>
+        <w:rPr>
+          <w:b/>
+          <w:bCs/>
+        </w:rPr>
+      </w:pPr>
+      <w:r>
+        <w:rPr>
+          <w:b/>
+          <w:bCs/>
+        </w:rPr>
+        <w:t>Rechamada de Senha:</w:t>
+      </w:r>
+    </w:p>
+    <w:p>
+      <w:pPr>
+        <w:ind w:left="708"/>
+      </w:pPr>
+      <w:r>
+        <w:t>Como médico, eu quero poder rechamar uma senha caso o paciente não responda inicialmente.</w:t>
+      </w:r>
+    </w:p>
+    <w:p>
+      <w:pPr>
+        <w:ind w:firstLine="708"/>
+      </w:pPr>
+      <w:r>
+        <w:t xml:space="preserve">Critérios de Aceite: </w:t>
+      </w:r>
+    </w:p>
+    <w:p>
+      <w:pPr>
+        <w:pStyle w:val="PargrafodaLista"/>
+        <w:numPr>
+          <w:ilvl w:val="0"/>
+          <w:numId w:val="11"/>
+        </w:numPr>
+      </w:pPr>
+      <w:r>
+        <w:t xml:space="preserve">Devo ser capaz de rechamar a senha atual, atualizando o status no </w:t>
+      </w:r>
+      <w:r>
+        <w:t>display digital</w:t>
+      </w:r>
+      <w:r>
+        <w:t>.</w:t>
+      </w:r>
+    </w:p>
+    <w:p/>
+    <w:p>
+      <w:pPr>
+        <w:rPr>
+          <w:b/>
+          <w:bCs/>
+        </w:rPr>
+      </w:pPr>
+      <w:r>
+        <w:rPr>
+          <w:b/>
+          <w:bCs/>
+        </w:rPr>
+        <w:t>Admin</w:t>
+      </w:r>
+      <w:r>
+        <w:rPr>
+          <w:b/>
+          <w:bCs/>
+        </w:rPr>
+        <w:t>istrador</w:t>
+      </w:r>
+    </w:p>
+    <w:p>
+      <w:pPr>
+        <w:numPr>
+          <w:ilvl w:val="0"/>
+          <w:numId w:val="2"/>
+        </w:numPr>
+      </w:pPr>
+      <w:r>
+        <w:rPr>
+          <w:b/>
+          <w:bCs/>
+        </w:rPr>
+        <w:t>Criação de Usuários:</w:t>
+      </w:r>
+    </w:p>
+    <w:p>
+      <w:pPr>
+        <w:ind w:firstLine="708"/>
+      </w:pPr>
+      <w:r>
+        <w:t xml:space="preserve">Como administrador, eu quero poder </w:t>
+      </w:r>
+      <w:proofErr w:type="gramStart"/>
+      <w:r>
+        <w:t>criar novos</w:t>
+      </w:r>
+      <w:proofErr w:type="gramEnd"/>
+      <w:r>
+        <w:t xml:space="preserve"> usuários no sistema.</w:t>
+      </w:r>
+    </w:p>
+    <w:p>
+      <w:pPr>
+        <w:ind w:left="720"/>
+        <w:rPr>
+          <w:i/>
+          <w:iCs/>
+        </w:rPr>
+      </w:pPr>
+      <w:r>
+        <w:rPr>
+          <w:i/>
+          <w:iCs/>
+        </w:rPr>
+        <w:t>Critérios de Aceite:</w:t>
+      </w:r>
+    </w:p>
+    <w:p>
+      <w:pPr>
+        <w:numPr>
+          <w:ilvl w:val="1"/>
+          <w:numId w:val="2"/>
+        </w:numPr>
+      </w:pPr>
+      <w:r>
+        <w:t>Devo ser capaz de fornecer informações como nome, e-mail e cargo</w:t>
+      </w:r>
+      <w:r>
+        <w:t xml:space="preserve"> (atendente, enfermeiro</w:t>
+      </w:r>
+      <w:r>
+        <w:t xml:space="preserve"> e médico)</w:t>
+      </w:r>
+      <w:r>
+        <w:t>.</w:t>
+      </w:r>
+    </w:p>
+    <w:p>
+      <w:pPr>
+        <w:numPr>
+          <w:ilvl w:val="1"/>
+          <w:numId w:val="2"/>
+        </w:numPr>
+      </w:pPr>
+      <w:r>
+        <w:t>O novo usuário deve receber credenciais de acesso.</w:t>
+      </w:r>
+    </w:p>
+    <w:p>
+      <w:pPr>
+        <w:numPr>
+          <w:ilvl w:val="0"/>
+          <w:numId w:val="2"/>
+        </w:numPr>
+      </w:pPr>
+      <w:r>
+        <w:rPr>
+          <w:b/>
+          <w:bCs/>
+        </w:rPr>
+        <w:t>Atualização de Informações de Usuários:</w:t>
+      </w:r>
+    </w:p>
+    <w:p>
+      <w:pPr>
+        <w:ind w:left="720"/>
+      </w:pPr>
+      <w:r>
+        <w:t>Como administrador, eu quero poder atualizar as informações de usuários existentes.</w:t>
+      </w:r>
+    </w:p>
+    <w:p>
+      <w:pPr>
+        <w:ind w:left="720"/>
+        <w:rPr>
+          <w:i/>
+          <w:iCs/>
+        </w:rPr>
+      </w:pPr>
+      <w:r>
+        <w:rPr>
+          <w:i/>
+          <w:iCs/>
+        </w:rPr>
         <w:lastRenderedPageBreak/>
         <w:t>Critérios de Aceite:</w:t>
       </w:r>
     </w:p>
     <w:p>
       <w:pPr>
-        <w:pStyle w:val="PargrafodaLista"/>
-        <w:numPr>
-          <w:ilvl w:val="0"/>
-          <w:numId w:val="11"/>
-        </w:numPr>
-      </w:pPr>
-      <w:r>
-        <w:t xml:space="preserve">Devo ser capaz de selecionar uma senha específica e </w:t>
-      </w:r>
-      <w:r>
-        <w:t>alterar</w:t>
-      </w:r>
-      <w:r>
-        <w:t xml:space="preserve"> a</w:t>
-      </w:r>
-      <w:r>
-        <w:t xml:space="preserve"> prioridade de atendimento.</w:t>
-      </w:r>
-    </w:p>
-    <w:p/>
-    <w:p>
-      <w:pPr>
-        <w:rPr>
-          <w:b/>
-          <w:bCs/>
-        </w:rPr>
-      </w:pPr>
-      <w:r>
-        <w:rPr>
-          <w:b/>
-          <w:bCs/>
-        </w:rPr>
-        <w:t>Médico</w:t>
-      </w:r>
-    </w:p>
-    <w:p>
-      <w:pPr>
-        <w:pStyle w:val="PargrafodaLista"/>
-        <w:numPr>
-          <w:ilvl w:val="0"/>
-          <w:numId w:val="12"/>
-        </w:numPr>
-        <w:rPr>
-          <w:b/>
-          <w:bCs/>
-        </w:rPr>
-      </w:pPr>
-      <w:r>
-        <w:rPr>
-          <w:b/>
-          <w:bCs/>
-        </w:rPr>
-        <w:t xml:space="preserve">Chamada da Próxima Senha para </w:t>
-      </w:r>
-      <w:r>
-        <w:rPr>
-          <w:b/>
-          <w:bCs/>
-        </w:rPr>
-        <w:t>o Consultório conforme prioridade</w:t>
-      </w:r>
-      <w:r>
-        <w:rPr>
-          <w:b/>
-          <w:bCs/>
-        </w:rPr>
-        <w:t>:</w:t>
-      </w:r>
-    </w:p>
-    <w:p>
-      <w:pPr>
-        <w:ind w:left="708"/>
-      </w:pPr>
-      <w:r>
-        <w:t>Como médico, eu quero poder chamar a próxima senha da fila para a consulta</w:t>
-      </w:r>
-      <w:r>
-        <w:t xml:space="preserve"> conforme a prioridade</w:t>
-      </w:r>
-      <w:r>
-        <w:t>.</w:t>
-      </w:r>
-    </w:p>
-    <w:p>
-      <w:pPr>
-        <w:ind w:firstLine="708"/>
-      </w:pPr>
-      <w:r>
-        <w:t xml:space="preserve">Critérios de Aceite: </w:t>
-      </w:r>
-    </w:p>
-    <w:p>
-      <w:pPr>
-        <w:pStyle w:val="PargrafodaLista"/>
-        <w:numPr>
-          <w:ilvl w:val="0"/>
-          <w:numId w:val="11"/>
-        </w:numPr>
-      </w:pPr>
-      <w:r>
-        <w:t xml:space="preserve">Devo ser capaz de pressionar um botão para chamar a próxima senha disponível </w:t>
-      </w:r>
-      <w:r>
-        <w:t xml:space="preserve">conforme prioridade </w:t>
-      </w:r>
-      <w:r>
-        <w:t xml:space="preserve">e atualizar o </w:t>
-      </w:r>
-      <w:r>
-        <w:t>display digital</w:t>
-      </w:r>
-      <w:r>
-        <w:t>.</w:t>
-      </w:r>
-    </w:p>
-    <w:p>
-      <w:pPr>
-        <w:pStyle w:val="PargrafodaLista"/>
-        <w:numPr>
-          <w:ilvl w:val="0"/>
-          <w:numId w:val="12"/>
-        </w:numPr>
-        <w:rPr>
-          <w:b/>
-          <w:bCs/>
-        </w:rPr>
-      </w:pPr>
-      <w:r>
-        <w:rPr>
-          <w:b/>
-          <w:bCs/>
-        </w:rPr>
-        <w:t>Rechamada de Senha:</w:t>
-      </w:r>
-    </w:p>
-    <w:p>
-      <w:pPr>
-        <w:ind w:left="708"/>
-      </w:pPr>
-      <w:r>
-        <w:t>Como médico, eu quero poder rechamar uma senha caso o paciente não responda inicialmente.</w:t>
-      </w:r>
-    </w:p>
-    <w:p>
-      <w:pPr>
-        <w:ind w:firstLine="708"/>
-      </w:pPr>
-      <w:r>
-        <w:t xml:space="preserve">Critérios de Aceite: </w:t>
-      </w:r>
-    </w:p>
-    <w:p>
-      <w:pPr>
-        <w:pStyle w:val="PargrafodaLista"/>
-        <w:numPr>
-          <w:ilvl w:val="0"/>
-          <w:numId w:val="11"/>
-        </w:numPr>
-      </w:pPr>
-      <w:r>
-        <w:t xml:space="preserve">Devo ser capaz de rechamar a senha atual, atualizando o status no </w:t>
-      </w:r>
-      <w:r>
-        <w:t>display digital</w:t>
-      </w:r>
-      <w:r>
-        <w:t>.</w:t>
-      </w:r>
-    </w:p>
-    <w:p/>
-    <w:p>
-      <w:pPr>
-        <w:rPr>
-          <w:b/>
-          <w:bCs/>
-        </w:rPr>
-      </w:pPr>
-      <w:r>
-        <w:rPr>
-          <w:b/>
-          <w:bCs/>
-        </w:rPr>
-        <w:t>Admin</w:t>
-      </w:r>
-      <w:r>
-        <w:rPr>
-          <w:b/>
-          <w:bCs/>
-        </w:rPr>
-        <w:t>istrador</w:t>
+        <w:numPr>
+          <w:ilvl w:val="1"/>
+          <w:numId w:val="2"/>
+        </w:numPr>
+      </w:pPr>
+      <w:r>
+        <w:t>Devo ser capaz de editar detalhes como nome, e-mail e cargo.</w:t>
+      </w:r>
+    </w:p>
+    <w:p>
+      <w:pPr>
+        <w:numPr>
+          <w:ilvl w:val="1"/>
+          <w:numId w:val="2"/>
+        </w:numPr>
+      </w:pPr>
+      <w:r>
+        <w:t>As alterações devem refletir imediatamente no sistema.</w:t>
       </w:r>
     </w:p>
     <w:p>
@@ -638,29 +844,25 @@
           <w:ilvl w:val="0"/>
           <w:numId w:val="2"/>
         </w:numPr>
-      </w:pPr>
-      <w:r>
-        <w:rPr>
-          <w:b/>
-          <w:bCs/>
-        </w:rPr>
-        <w:t>Criação de Usuários:</w:t>
-      </w:r>
-    </w:p>
-    <w:p>
-      <w:pPr>
-        <w:ind w:firstLine="708"/>
-      </w:pPr>
-      <w:r>
-        <w:t xml:space="preserve">Como administrador, eu quero poder </w:t>
-      </w:r>
-      <w:proofErr w:type="gramStart"/>
-      <w:r>
-        <w:t>criar novos</w:t>
-      </w:r>
-      <w:proofErr w:type="gramEnd"/>
-      <w:r>
-        <w:t xml:space="preserve"> usuários no sistema.</w:t>
+        <w:rPr>
+          <w:b/>
+          <w:bCs/>
+        </w:rPr>
+      </w:pPr>
+      <w:r>
+        <w:rPr>
+          <w:b/>
+          <w:bCs/>
+        </w:rPr>
+        <w:t>Desativação de Usuários:</w:t>
+      </w:r>
+    </w:p>
+    <w:p>
+      <w:pPr>
+        <w:ind w:left="720"/>
+      </w:pPr>
+      <w:r>
+        <w:t>Como administrador, eu quero poder desativar usuários que não são mais necessários no sistema.</w:t>
       </w:r>
     </w:p>
     <w:p>
@@ -687,16 +889,7 @@
         </w:numPr>
       </w:pPr>
       <w:r>
-        <w:t>Devo ser capaz de fornecer informações como nome, e-mail e cargo</w:t>
-      </w:r>
-      <w:r>
-        <w:t xml:space="preserve"> (atendente, enfermeiro</w:t>
-      </w:r>
-      <w:r>
-        <w:t xml:space="preserve"> e médico)</w:t>
-      </w:r>
-      <w:r>
-        <w:t>.</w:t>
+        <w:t>Devo ser capaz de desativar um usuário, impedindo seu acesso ao sistema.</w:t>
       </w:r>
     </w:p>
     <w:p>
@@ -707,22 +900,32 @@
         </w:numPr>
       </w:pPr>
       <w:r>
-        <w:t>O novo usuário deve receber credenciais de acesso.</w:t>
-      </w:r>
-    </w:p>
-    <w:p>
-      <w:pPr>
+        <w:t>As informações do usuário desativado devem ser mantidas no sistema para fins de auditoria.</w:t>
+      </w:r>
+    </w:p>
+    <w:p>
+      <w:pPr>
+        <w:ind w:left="360"/>
+      </w:pPr>
+    </w:p>
+    <w:p>
+      <w:pPr>
+        <w:pStyle w:val="PargrafodaLista"/>
         <w:numPr>
           <w:ilvl w:val="0"/>
           <w:numId w:val="2"/>
         </w:numPr>
-      </w:pPr>
-      <w:r>
-        <w:rPr>
-          <w:b/>
-          <w:bCs/>
-        </w:rPr>
-        <w:t>Atualização de Informações de Usuários:</w:t>
+        <w:rPr>
+          <w:b/>
+          <w:bCs/>
+        </w:rPr>
+      </w:pPr>
+      <w:r>
+        <w:rPr>
+          <w:b/>
+          <w:bCs/>
+        </w:rPr>
+        <w:t>Gerenciamento de cargos</w:t>
       </w:r>
     </w:p>
     <w:p>
@@ -730,7 +933,13 @@
         <w:ind w:left="720"/>
       </w:pPr>
       <w:r>
-        <w:t>Como administrador, eu quero poder atualizar as informações de usuários existentes.</w:t>
+        <w:t xml:space="preserve">Como administrador, eu quero poder criar, editar e desativar </w:t>
+      </w:r>
+      <w:r>
+        <w:t>cargos</w:t>
+      </w:r>
+      <w:r>
+        <w:t>.</w:t>
       </w:r>
     </w:p>
     <w:p>
@@ -757,7 +966,13 @@
         </w:numPr>
       </w:pPr>
       <w:r>
-        <w:t>Devo ser capaz de editar detalhes como nome, e-mail e cargo.</w:t>
+        <w:t xml:space="preserve">Devo ser capaz de </w:t>
+      </w:r>
+      <w:r>
+        <w:t>criar, atualizar e desativar cargos</w:t>
+      </w:r>
+      <w:r>
+        <w:t>.</w:t>
       </w:r>
     </w:p>
     <w:p>
@@ -768,11 +983,25 @@
         </w:numPr>
       </w:pPr>
       <w:r>
-        <w:t>As alterações devem refletir imediatamente no sistema.</w:t>
-      </w:r>
-    </w:p>
-    <w:p>
-      <w:pPr>
+        <w:t>As informações d</w:t>
+      </w:r>
+      <w:r>
+        <w:t xml:space="preserve">e cargos </w:t>
+      </w:r>
+      <w:r>
+        <w:t>desativado</w:t>
+      </w:r>
+      <w:r>
+        <w:t>s</w:t>
+      </w:r>
+      <w:r>
+        <w:t xml:space="preserve"> devem ser mantidas no sistema para fins de auditoria.</w:t>
+      </w:r>
+    </w:p>
+    <w:p/>
+    <w:p>
+      <w:pPr>
+        <w:pStyle w:val="PargrafodaLista"/>
         <w:numPr>
           <w:ilvl w:val="0"/>
           <w:numId w:val="2"/>
@@ -787,15 +1016,33 @@
           <w:b/>
           <w:bCs/>
         </w:rPr>
-        <w:t>Desativação de Usuários:</w:t>
-      </w:r>
-    </w:p>
-    <w:p>
-      <w:pPr>
-        <w:ind w:left="720"/>
-      </w:pPr>
-      <w:r>
-        <w:t>Como administrador, eu quero poder desativar usuários que não são mais necessários no sistema.</w:t>
+        <w:t>Gerenciamento de funcionalidades por cargos</w:t>
+      </w:r>
+    </w:p>
+    <w:p>
+      <w:pPr>
+        <w:ind w:left="708"/>
+      </w:pPr>
+      <w:r>
+        <w:t xml:space="preserve">Como administrador, eu quero poder </w:t>
+      </w:r>
+      <w:r>
+        <w:t>a</w:t>
+      </w:r>
+      <w:r>
+        <w:t>ssociar e desassociar funcionalidades do sistema</w:t>
+      </w:r>
+      <w:r>
+        <w:t xml:space="preserve"> à</w:t>
+      </w:r>
+      <w:r>
+        <w:t xml:space="preserve"> </w:t>
+      </w:r>
+      <w:r>
+        <w:t>cargos</w:t>
+      </w:r>
+      <w:r>
+        <w:t>.</w:t>
       </w:r>
     </w:p>
     <w:p>
@@ -822,8 +1069,25 @@
         </w:numPr>
       </w:pPr>
       <w:r>
-        <w:lastRenderedPageBreak/>
-        <w:t>Devo ser capaz de desativar um usuário, impedindo seu acesso ao sistema.</w:t>
+        <w:t xml:space="preserve">Devo ser capaz de </w:t>
+      </w:r>
+      <w:r>
+        <w:t>associar e desassociar</w:t>
+      </w:r>
+      <w:r>
+        <w:t xml:space="preserve"> </w:t>
+      </w:r>
+      <w:r>
+        <w:t>funcionalidades do sistema à</w:t>
+      </w:r>
+      <w:r>
+        <w:t xml:space="preserve"> </w:t>
+      </w:r>
+      <w:r>
+        <w:t>cargos</w:t>
+      </w:r>
+      <w:r>
+        <w:t>.</w:t>
       </w:r>
     </w:p>
     <w:p>
@@ -834,43 +1098,65 @@
         </w:numPr>
       </w:pPr>
       <w:r>
-        <w:t>As informações do usuário desativado devem ser mantidas no sistema para fins de auditoria.</w:t>
-      </w:r>
-    </w:p>
-    <w:p>
-      <w:pPr>
-        <w:ind w:left="360"/>
-      </w:pPr>
-    </w:p>
-    <w:p>
-      <w:pPr>
-        <w:pStyle w:val="PargrafodaLista"/>
+        <w:t>O sistema deverá mostrar a funcionalidades para os usuários autenticados</w:t>
+      </w:r>
+      <w:r>
+        <w:t xml:space="preserve"> conforme cargo cadastrado no </w:t>
+      </w:r>
+      <w:r>
+        <w:t>usuário.</w:t>
+      </w:r>
+    </w:p>
+    <w:p>
+      <w:pPr>
         <w:numPr>
           <w:ilvl w:val="0"/>
           <w:numId w:val="2"/>
         </w:numPr>
-        <w:rPr>
-          <w:b/>
-          <w:bCs/>
-        </w:rPr>
-      </w:pPr>
-      <w:r>
-        <w:rPr>
-          <w:b/>
-          <w:bCs/>
-        </w:rPr>
-        <w:t>Gerenciamento de cargos</w:t>
-      </w:r>
-    </w:p>
-    <w:p>
-      <w:pPr>
-        <w:ind w:left="720"/>
+      </w:pPr>
+      <w:r>
+        <w:rPr>
+          <w:b/>
+          <w:bCs/>
+        </w:rPr>
+        <w:t xml:space="preserve">Gerenciamento de </w:t>
+      </w:r>
+      <w:r>
+        <w:rPr>
+          <w:b/>
+          <w:bCs/>
+        </w:rPr>
+        <w:t>tipos de áreas de atendimento</w:t>
+      </w:r>
+      <w:r>
+        <w:rPr>
+          <w:b/>
+          <w:bCs/>
+        </w:rPr>
+        <w:t>:</w:t>
+      </w:r>
+    </w:p>
+    <w:p>
+      <w:pPr>
+        <w:ind w:left="708"/>
       </w:pPr>
       <w:r>
         <w:t xml:space="preserve">Como administrador, eu quero poder criar, editar e desativar </w:t>
       </w:r>
       <w:r>
-        <w:t>cargos</w:t>
+        <w:t xml:space="preserve">tipos de </w:t>
+      </w:r>
+      <w:r>
+        <w:t>área</w:t>
+      </w:r>
+      <w:r>
+        <w:t xml:space="preserve"> de atendimento</w:t>
+      </w:r>
+      <w:r>
+        <w:t xml:space="preserve"> (</w:t>
+      </w:r>
+      <w:r>
+        <w:t>guichê, sala de triagem e consultório)</w:t>
       </w:r>
       <w:r>
         <w:t>.</w:t>
@@ -878,7 +1164,7 @@
     </w:p>
     <w:p>
       <w:pPr>
-        <w:ind w:left="720"/>
+        <w:ind w:firstLine="708"/>
         <w:rPr>
           <w:i/>
           <w:iCs/>
@@ -903,7 +1189,10 @@
         <w:t xml:space="preserve">Devo ser capaz de </w:t>
       </w:r>
       <w:r>
-        <w:t>criar, atualizar e desativar cargos</w:t>
+        <w:t>criar e editar</w:t>
+      </w:r>
+      <w:r>
+        <w:t xml:space="preserve"> tipos de área de atendimento</w:t>
       </w:r>
       <w:r>
         <w:t>.</w:t>
@@ -917,63 +1206,53 @@
         </w:numPr>
       </w:pPr>
       <w:r>
-        <w:t>As informações d</w:t>
-      </w:r>
-      <w:r>
-        <w:t xml:space="preserve">e cargos </w:t>
-      </w:r>
-      <w:r>
-        <w:t>desativado</w:t>
-      </w:r>
-      <w:r>
-        <w:t>s</w:t>
-      </w:r>
-      <w:r>
-        <w:t xml:space="preserve"> devem ser mantidas no sistema para fins de auditoria.</w:t>
-      </w:r>
-    </w:p>
-    <w:p/>
-    <w:p>
-      <w:pPr>
-        <w:pStyle w:val="PargrafodaLista"/>
+        <w:t xml:space="preserve">Posso desativar </w:t>
+      </w:r>
+      <w:r>
+        <w:t>tipos de área de atendimentos</w:t>
+      </w:r>
+      <w:r>
+        <w:t xml:space="preserve"> que não estão mais em uso.</w:t>
+      </w:r>
+    </w:p>
+    <w:p>
+      <w:pPr>
         <w:numPr>
           <w:ilvl w:val="0"/>
           <w:numId w:val="2"/>
         </w:numPr>
-        <w:rPr>
-          <w:b/>
-          <w:bCs/>
-        </w:rPr>
-      </w:pPr>
-      <w:r>
-        <w:rPr>
-          <w:b/>
-          <w:bCs/>
-        </w:rPr>
-        <w:t>Gerenciamento de funcionalidades por cargos</w:t>
-      </w:r>
-    </w:p>
-    <w:p>
-      <w:pPr>
-        <w:ind w:left="708"/>
-      </w:pPr>
-      <w:r>
-        <w:t xml:space="preserve">Como administrador, eu quero poder </w:t>
-      </w:r>
-      <w:r>
-        <w:t>a</w:t>
-      </w:r>
-      <w:r>
-        <w:t>ssociar e desassociar funcionalidades do sistema</w:t>
-      </w:r>
-      <w:r>
-        <w:t xml:space="preserve"> à</w:t>
-      </w:r>
-      <w:r>
-        <w:t xml:space="preserve"> </w:t>
-      </w:r>
-      <w:r>
-        <w:t>cargos</w:t>
+      </w:pPr>
+      <w:r>
+        <w:rPr>
+          <w:b/>
+          <w:bCs/>
+        </w:rPr>
+        <w:t xml:space="preserve">Gerenciamento de </w:t>
+      </w:r>
+      <w:r>
+        <w:rPr>
+          <w:b/>
+          <w:bCs/>
+        </w:rPr>
+        <w:t>áreas de atendimento</w:t>
+      </w:r>
+      <w:r>
+        <w:rPr>
+          <w:b/>
+          <w:bCs/>
+        </w:rPr>
+        <w:t>:</w:t>
+      </w:r>
+    </w:p>
+    <w:p>
+      <w:pPr>
+        <w:ind w:left="720"/>
+      </w:pPr>
+      <w:r>
+        <w:t xml:space="preserve">Como administrador, eu quero poder criar, editar e desativar </w:t>
+      </w:r>
+      <w:r>
+        <w:t>áreas de atendimento</w:t>
       </w:r>
       <w:r>
         <w:t>.</w:t>
@@ -981,7 +1260,7 @@
     </w:p>
     <w:p>
       <w:pPr>
-        <w:ind w:left="720"/>
+        <w:ind w:firstLine="708"/>
         <w:rPr>
           <w:i/>
           <w:iCs/>
@@ -992,6 +1271,7 @@
           <w:i/>
           <w:iCs/>
         </w:rPr>
+        <w:lastRenderedPageBreak/>
         <w:t>Critérios de Aceite:</w:t>
       </w:r>
     </w:p>
@@ -1006,19 +1286,10 @@
         <w:t xml:space="preserve">Devo ser capaz de </w:t>
       </w:r>
       <w:r>
-        <w:t>associar e desassociar</w:t>
-      </w:r>
-      <w:r>
-        <w:t xml:space="preserve"> </w:t>
-      </w:r>
-      <w:r>
-        <w:t>funcionalidades do sistema à</w:t>
-      </w:r>
-      <w:r>
-        <w:t xml:space="preserve"> </w:t>
-      </w:r>
-      <w:r>
-        <w:t>cargos</w:t>
+        <w:t>criar e editar áreas de atendimento</w:t>
+      </w:r>
+      <w:r>
+        <w:t xml:space="preserve"> especificando o tipo de área de atendimento</w:t>
       </w:r>
       <w:r>
         <w:t>.</w:t>
@@ -1032,13 +1303,13 @@
         </w:numPr>
       </w:pPr>
       <w:r>
-        <w:t>O sistema deverá mostrar a funcionalidades para os usuários autenticados</w:t>
-      </w:r>
-      <w:r>
-        <w:t xml:space="preserve"> conforme cargo cadastrado no </w:t>
-      </w:r>
-      <w:r>
-        <w:t>usuário.</w:t>
+        <w:t xml:space="preserve">Posso desativar </w:t>
+      </w:r>
+      <w:r>
+        <w:t>áreas de atendimento</w:t>
+      </w:r>
+      <w:r>
+        <w:t xml:space="preserve"> que não estão mais em uso.</w:t>
       </w:r>
     </w:p>
     <w:p>
@@ -1053,47 +1324,15 @@
           <w:b/>
           <w:bCs/>
         </w:rPr>
-        <w:t xml:space="preserve">Gerenciamento de </w:t>
-      </w:r>
-      <w:r>
-        <w:rPr>
-          <w:b/>
-          <w:bCs/>
-        </w:rPr>
-        <w:t>tipos de áreas de atendimento</w:t>
-      </w:r>
-      <w:r>
-        <w:rPr>
-          <w:b/>
-          <w:bCs/>
-        </w:rPr>
-        <w:t>:</w:t>
-      </w:r>
-    </w:p>
-    <w:p>
-      <w:pPr>
-        <w:ind w:left="708"/>
-      </w:pPr>
-      <w:r>
-        <w:t xml:space="preserve">Como administrador, eu quero poder criar, editar e desativar </w:t>
-      </w:r>
-      <w:r>
-        <w:t xml:space="preserve">tipos de </w:t>
-      </w:r>
-      <w:r>
-        <w:t>área</w:t>
-      </w:r>
-      <w:r>
-        <w:t xml:space="preserve"> de atendimento</w:t>
-      </w:r>
-      <w:r>
-        <w:t xml:space="preserve"> (</w:t>
-      </w:r>
-      <w:r>
-        <w:t>guichê, sala de triagem e consultório)</w:t>
-      </w:r>
-      <w:r>
-        <w:t>.</w:t>
+        <w:t>Relatórios de Utilização do Sistema:</w:t>
+      </w:r>
+    </w:p>
+    <w:p>
+      <w:pPr>
+        <w:ind w:firstLine="708"/>
+      </w:pPr>
+      <w:r>
+        <w:t>Como administrador, eu quero poder gerar relatórios sobre a utilização do sistema.</w:t>
       </w:r>
     </w:p>
     <w:p>
@@ -1120,16 +1359,7 @@
         </w:numPr>
       </w:pPr>
       <w:r>
-        <w:t xml:space="preserve">Devo ser capaz de </w:t>
-      </w:r>
-      <w:r>
-        <w:t>criar e editar</w:t>
-      </w:r>
-      <w:r>
-        <w:t xml:space="preserve"> tipos de área de atendimento</w:t>
-      </w:r>
-      <w:r>
-        <w:t>.</w:t>
+        <w:t>Devo ser capaz de extrair dados, como tempos médios de espera, taxa de utilização de guichês, salas de triagem e consultórios.</w:t>
       </w:r>
     </w:p>
     <w:p>
@@ -1140,42 +1370,45 @@
         </w:numPr>
       </w:pPr>
       <w:r>
-        <w:t xml:space="preserve">Posso desativar </w:t>
-      </w:r>
-      <w:r>
-        <w:t>tipos de área de atendimentos</w:t>
-      </w:r>
-      <w:r>
-        <w:t xml:space="preserve"> que não estão mais em uso.</w:t>
-      </w:r>
-    </w:p>
-    <w:p>
-      <w:pPr>
+        <w:t>Os relatórios devem ser exportáveis para formatos comuns, como CSV ou PDF.</w:t>
+      </w:r>
+    </w:p>
+    <w:p>
+      <w:pPr>
+        <w:rPr>
+          <w:b/>
+          <w:bCs/>
+        </w:rPr>
+      </w:pPr>
+      <w:r>
+        <w:rPr>
+          <w:b/>
+          <w:bCs/>
+        </w:rPr>
+        <w:t>Usuário Autenticado</w:t>
+      </w:r>
+    </w:p>
+    <w:p>
+      <w:pPr>
+        <w:pStyle w:val="PargrafodaLista"/>
         <w:numPr>
           <w:ilvl w:val="0"/>
-          <w:numId w:val="2"/>
-        </w:numPr>
-      </w:pPr>
-      <w:r>
-        <w:rPr>
-          <w:b/>
-          <w:bCs/>
-        </w:rPr>
-        <w:t xml:space="preserve">Gerenciamento de </w:t>
-      </w:r>
-      <w:r>
-        <w:rPr>
-          <w:b/>
-          <w:bCs/>
-        </w:rPr>
-        <w:t>áreas de atendimento</w:t>
-      </w:r>
-      <w:r>
-        <w:rPr>
-          <w:b/>
-          <w:bCs/>
-        </w:rPr>
-        <w:t>:</w:t>
+          <w:numId w:val="18"/>
+        </w:numPr>
+      </w:pPr>
+      <w:r>
+        <w:rPr>
+          <w:b/>
+          <w:bCs/>
+        </w:rPr>
+        <w:t>Auto atribuição</w:t>
+      </w:r>
+      <w:r>
+        <w:rPr>
+          <w:b/>
+          <w:bCs/>
+        </w:rPr>
+        <w:t xml:space="preserve"> de Usuários a Guichês, Salas de Triagem e Consultórios:</w:t>
       </w:r>
     </w:p>
     <w:p>
@@ -1183,18 +1416,12 @@
         <w:ind w:left="720"/>
       </w:pPr>
       <w:r>
-        <w:t xml:space="preserve">Como administrador, eu quero poder criar, editar e desativar </w:t>
-      </w:r>
-      <w:r>
-        <w:t>áreas de atendimento</w:t>
-      </w:r>
-      <w:r>
-        <w:t>.</w:t>
-      </w:r>
-    </w:p>
-    <w:p>
-      <w:pPr>
-        <w:ind w:firstLine="708"/>
+        <w:t>Como usuário autenticado do sistema, eu quero poder atribuir o meu usuário a guichês, salas de triagem e consultórios.</w:t>
+      </w:r>
+    </w:p>
+    <w:p>
+      <w:pPr>
+        <w:ind w:left="720"/>
         <w:rPr>
           <w:i/>
           <w:iCs/>
@@ -1212,173 +1439,11 @@
       <w:pPr>
         <w:numPr>
           <w:ilvl w:val="1"/>
-          <w:numId w:val="2"/>
-        </w:numPr>
-      </w:pPr>
-      <w:r>
-        <w:t xml:space="preserve">Devo ser capaz de </w:t>
-      </w:r>
-      <w:r>
-        <w:t>criar e editar áreas de atendimento</w:t>
-      </w:r>
-      <w:r>
-        <w:t xml:space="preserve"> especificando o tipo de área de atendimento</w:t>
-      </w:r>
-      <w:r>
-        <w:t>.</w:t>
-      </w:r>
-    </w:p>
-    <w:p>
-      <w:pPr>
-        <w:numPr>
-          <w:ilvl w:val="1"/>
-          <w:numId w:val="2"/>
-        </w:numPr>
-      </w:pPr>
-      <w:r>
-        <w:t xml:space="preserve">Posso desativar </w:t>
-      </w:r>
-      <w:r>
-        <w:t>áreas de atendimento</w:t>
-      </w:r>
-      <w:r>
-        <w:t xml:space="preserve"> que não estão mais em uso.</w:t>
-      </w:r>
-    </w:p>
-    <w:p>
-      <w:pPr>
-        <w:numPr>
-          <w:ilvl w:val="0"/>
-          <w:numId w:val="2"/>
-        </w:numPr>
-      </w:pPr>
-      <w:r>
-        <w:rPr>
-          <w:b/>
-          <w:bCs/>
-        </w:rPr>
-        <w:t>Relatórios de Utilização do Sistema:</w:t>
-      </w:r>
-    </w:p>
-    <w:p>
-      <w:pPr>
-        <w:ind w:firstLine="708"/>
-      </w:pPr>
-      <w:r>
-        <w:t>Como administrador, eu quero poder gerar relatórios sobre a utilização do sistema.</w:t>
-      </w:r>
-    </w:p>
-    <w:p>
-      <w:pPr>
-        <w:ind w:firstLine="708"/>
-        <w:rPr>
-          <w:i/>
-          <w:iCs/>
-        </w:rPr>
-      </w:pPr>
-      <w:r>
-        <w:rPr>
-          <w:i/>
-          <w:iCs/>
-        </w:rPr>
-        <w:t>Critérios de Aceite:</w:t>
-      </w:r>
-    </w:p>
-    <w:p>
-      <w:pPr>
-        <w:numPr>
-          <w:ilvl w:val="1"/>
-          <w:numId w:val="2"/>
-        </w:numPr>
-      </w:pPr>
-      <w:r>
-        <w:lastRenderedPageBreak/>
-        <w:t>Devo ser capaz de extrair dados, como tempos médios de espera, taxa de utilização de guichês, salas de triagem e consultórios.</w:t>
-      </w:r>
-    </w:p>
-    <w:p>
-      <w:pPr>
-        <w:numPr>
-          <w:ilvl w:val="1"/>
-          <w:numId w:val="2"/>
-        </w:numPr>
-      </w:pPr>
-      <w:r>
-        <w:t>Os relatórios devem ser exportáveis para formatos comuns, como CSV ou PDF.</w:t>
-      </w:r>
-    </w:p>
-    <w:p>
-      <w:pPr>
-        <w:rPr>
-          <w:b/>
-          <w:bCs/>
-        </w:rPr>
-      </w:pPr>
-      <w:r>
-        <w:rPr>
-          <w:b/>
-          <w:bCs/>
-        </w:rPr>
-        <w:t>Usuário Autenticado</w:t>
-      </w:r>
-    </w:p>
-    <w:p>
-      <w:pPr>
-        <w:pStyle w:val="PargrafodaLista"/>
-        <w:numPr>
-          <w:ilvl w:val="0"/>
-          <w:numId w:val="18"/>
-        </w:numPr>
-      </w:pPr>
-      <w:r>
-        <w:rPr>
-          <w:b/>
-          <w:bCs/>
-        </w:rPr>
-        <w:t>Auto atribuição</w:t>
-      </w:r>
-      <w:r>
-        <w:rPr>
-          <w:b/>
-          <w:bCs/>
-        </w:rPr>
-        <w:t xml:space="preserve"> de Usuários a Guichês, Salas de Triagem e Consultórios:</w:t>
-      </w:r>
-    </w:p>
-    <w:p>
-      <w:pPr>
-        <w:ind w:left="720"/>
-      </w:pPr>
-      <w:r>
-        <w:t xml:space="preserve">Como </w:t>
-      </w:r>
-      <w:r>
-        <w:t>usuário autenticado do sistema</w:t>
-      </w:r>
-      <w:r>
-        <w:t>, eu quero poder atribuir</w:t>
-      </w:r>
-      <w:r>
-        <w:t xml:space="preserve"> o meu</w:t>
-      </w:r>
-      <w:r>
-        <w:t xml:space="preserve"> usuário a guichês, salas de triagem e consultórios.</w:t>
-      </w:r>
-    </w:p>
-    <w:p>
-      <w:pPr>
-        <w:ind w:left="720"/>
-        <w:rPr>
-          <w:i/>
-          <w:iCs/>
-        </w:rPr>
-      </w:pPr>
-      <w:r>
-        <w:rPr>
-          <w:i/>
-          <w:iCs/>
-        </w:rPr>
-        <w:t>Critérios de Aceite:</w:t>
+          <w:numId w:val="3"/>
+        </w:numPr>
+      </w:pPr>
+      <w:r>
+        <w:t>Devo ser capaz de associar o meu usuário a uma posição específica, como guichê, sala de triagem ou consultório.</w:t>
       </w:r>
     </w:p>
     <w:p>
@@ -1389,23 +1454,6 @@
         </w:numPr>
       </w:pPr>
       <w:r>
-        <w:t>Devo ser capaz de associar</w:t>
-      </w:r>
-      <w:r>
-        <w:t xml:space="preserve"> o meu</w:t>
-      </w:r>
-      <w:r>
-        <w:t xml:space="preserve"> usuário a uma posição específica, como guichê, sala de triagem ou consultório.</w:t>
-      </w:r>
-    </w:p>
-    <w:p>
-      <w:pPr>
-        <w:numPr>
-          <w:ilvl w:val="1"/>
-          <w:numId w:val="3"/>
-        </w:numPr>
-      </w:pPr>
-      <w:r>
         <w:t xml:space="preserve">Essa associação deverá ser desfeita ao </w:t>
       </w:r>
       <w:proofErr w:type="spellStart"/>
@@ -1415,127 +1463,6 @@
       <w:proofErr w:type="spellEnd"/>
       <w:r>
         <w:t xml:space="preserve"> do sistema.</w:t>
-      </w:r>
-    </w:p>
-    <w:p>
-      <w:pPr>
-        <w:pStyle w:val="PargrafodaLista"/>
-        <w:numPr>
-          <w:ilvl w:val="0"/>
-          <w:numId w:val="18"/>
-        </w:numPr>
-        <w:rPr>
-          <w:b/>
-          <w:bCs/>
-        </w:rPr>
-      </w:pPr>
-      <w:proofErr w:type="gramStart"/>
-      <w:r>
-        <w:rPr>
-          <w:b/>
-          <w:bCs/>
-        </w:rPr>
-        <w:t>Criar uma nova</w:t>
-      </w:r>
-      <w:proofErr w:type="gramEnd"/>
-      <w:r>
-        <w:rPr>
-          <w:b/>
-          <w:bCs/>
-        </w:rPr>
-        <w:t xml:space="preserve"> senha</w:t>
-      </w:r>
-    </w:p>
-    <w:p>
-      <w:pPr>
-        <w:ind w:left="708"/>
-      </w:pPr>
-      <w:r>
-        <w:t xml:space="preserve">Como usuário autenticado, eu quero </w:t>
-      </w:r>
-      <w:r>
-        <w:t xml:space="preserve">poder </w:t>
-      </w:r>
-      <w:proofErr w:type="gramStart"/>
-      <w:r>
-        <w:t>c</w:t>
-      </w:r>
-      <w:r>
-        <w:t>riar uma nova</w:t>
-      </w:r>
-      <w:proofErr w:type="gramEnd"/>
-      <w:r>
-        <w:t xml:space="preserve"> senha d</w:t>
-      </w:r>
-      <w:r>
-        <w:t>e acesso</w:t>
-      </w:r>
-      <w:r>
-        <w:t xml:space="preserve"> em caso de esquecimento da atual</w:t>
-      </w:r>
-      <w:r>
-        <w:t>.</w:t>
-      </w:r>
-    </w:p>
-    <w:p>
-      <w:pPr>
-        <w:ind w:firstLine="708"/>
-        <w:rPr>
-          <w:i/>
-          <w:iCs/>
-        </w:rPr>
-      </w:pPr>
-      <w:r>
-        <w:rPr>
-          <w:i/>
-          <w:iCs/>
-        </w:rPr>
-        <w:t>Critério</w:t>
-      </w:r>
-      <w:r>
-        <w:rPr>
-          <w:i/>
-          <w:iCs/>
-        </w:rPr>
-        <w:t xml:space="preserve"> de Aceite: </w:t>
-      </w:r>
-    </w:p>
-    <w:p>
-      <w:pPr>
-        <w:pStyle w:val="PargrafodaLista"/>
-        <w:numPr>
-          <w:ilvl w:val="0"/>
-          <w:numId w:val="4"/>
-        </w:numPr>
-      </w:pPr>
-      <w:r>
-        <w:t xml:space="preserve">Devo ser capaz de </w:t>
-      </w:r>
-      <w:proofErr w:type="gramStart"/>
-      <w:r>
-        <w:t>criar uma nova</w:t>
-      </w:r>
-      <w:proofErr w:type="gramEnd"/>
-      <w:r>
-        <w:t xml:space="preserve"> </w:t>
-      </w:r>
-      <w:r>
-        <w:t>senha</w:t>
-      </w:r>
-      <w:r>
-        <w:t xml:space="preserve"> de acesso</w:t>
-      </w:r>
-      <w:r>
-        <w:t xml:space="preserve"> </w:t>
-      </w:r>
-      <w:r>
-        <w:t xml:space="preserve">através do </w:t>
-      </w:r>
-      <w:r>
-        <w:t>email</w:t>
-      </w:r>
-      <w:r>
-        <w:t xml:space="preserve"> cadastrado no meu usuário</w:t>
       </w:r>
     </w:p>
     <w:p>
@@ -2606,6 +2533,232 @@
     </w:lvl>
   </w:abstractNum>
   <w:abstractNum w:abstractNumId="9" w15:restartNumberingAfterBreak="0">
+    <w:nsid w:val="24E655AC"/>
+    <w:multiLevelType w:val="hybridMultilevel"/>
+    <w:tmpl w:val="EF484C8A"/>
+    <w:lvl w:ilvl="0" w:tplc="04160001">
+      <w:start w:val="1"/>
+      <w:numFmt w:val="bullet"/>
+      <w:lvlText w:val=""/>
+      <w:lvlJc w:val="left"/>
+      <w:pPr>
+        <w:ind w:left="1788" w:hanging="360"/>
+      </w:pPr>
+      <w:rPr>
+        <w:rFonts w:ascii="Symbol" w:hAnsi="Symbol" w:hint="default"/>
+      </w:rPr>
+    </w:lvl>
+    <w:lvl w:ilvl="1" w:tplc="04160003" w:tentative="1">
+      <w:start w:val="1"/>
+      <w:numFmt w:val="bullet"/>
+      <w:lvlText w:val="o"/>
+      <w:lvlJc w:val="left"/>
+      <w:pPr>
+        <w:ind w:left="2508" w:hanging="360"/>
+      </w:pPr>
+      <w:rPr>
+        <w:rFonts w:ascii="Courier New" w:hAnsi="Courier New" w:cs="Courier New" w:hint="default"/>
+      </w:rPr>
+    </w:lvl>
+    <w:lvl w:ilvl="2" w:tplc="04160005" w:tentative="1">
+      <w:start w:val="1"/>
+      <w:numFmt w:val="bullet"/>
+      <w:lvlText w:val=""/>
+      <w:lvlJc w:val="left"/>
+      <w:pPr>
+        <w:ind w:left="3228" w:hanging="360"/>
+      </w:pPr>
+      <w:rPr>
+        <w:rFonts w:ascii="Wingdings" w:hAnsi="Wingdings" w:hint="default"/>
+      </w:rPr>
+    </w:lvl>
+    <w:lvl w:ilvl="3" w:tplc="04160001" w:tentative="1">
+      <w:start w:val="1"/>
+      <w:numFmt w:val="bullet"/>
+      <w:lvlText w:val=""/>
+      <w:lvlJc w:val="left"/>
+      <w:pPr>
+        <w:ind w:left="3948" w:hanging="360"/>
+      </w:pPr>
+      <w:rPr>
+        <w:rFonts w:ascii="Symbol" w:hAnsi="Symbol" w:hint="default"/>
+      </w:rPr>
+    </w:lvl>
+    <w:lvl w:ilvl="4" w:tplc="04160003" w:tentative="1">
+      <w:start w:val="1"/>
+      <w:numFmt w:val="bullet"/>
+      <w:lvlText w:val="o"/>
+      <w:lvlJc w:val="left"/>
+      <w:pPr>
+        <w:ind w:left="4668" w:hanging="360"/>
+      </w:pPr>
+      <w:rPr>
+        <w:rFonts w:ascii="Courier New" w:hAnsi="Courier New" w:cs="Courier New" w:hint="default"/>
+      </w:rPr>
+    </w:lvl>
+    <w:lvl w:ilvl="5" w:tplc="04160005" w:tentative="1">
+      <w:start w:val="1"/>
+      <w:numFmt w:val="bullet"/>
+      <w:lvlText w:val=""/>
+      <w:lvlJc w:val="left"/>
+      <w:pPr>
+        <w:ind w:left="5388" w:hanging="360"/>
+      </w:pPr>
+      <w:rPr>
+        <w:rFonts w:ascii="Wingdings" w:hAnsi="Wingdings" w:hint="default"/>
+      </w:rPr>
+    </w:lvl>
+    <w:lvl w:ilvl="6" w:tplc="04160001" w:tentative="1">
+      <w:start w:val="1"/>
+      <w:numFmt w:val="bullet"/>
+      <w:lvlText w:val=""/>
+      <w:lvlJc w:val="left"/>
+      <w:pPr>
+        <w:ind w:left="6108" w:hanging="360"/>
+      </w:pPr>
+      <w:rPr>
+        <w:rFonts w:ascii="Symbol" w:hAnsi="Symbol" w:hint="default"/>
+      </w:rPr>
+    </w:lvl>
+    <w:lvl w:ilvl="7" w:tplc="04160003" w:tentative="1">
+      <w:start w:val="1"/>
+      <w:numFmt w:val="bullet"/>
+      <w:lvlText w:val="o"/>
+      <w:lvlJc w:val="left"/>
+      <w:pPr>
+        <w:ind w:left="6828" w:hanging="360"/>
+      </w:pPr>
+      <w:rPr>
+        <w:rFonts w:ascii="Courier New" w:hAnsi="Courier New" w:cs="Courier New" w:hint="default"/>
+      </w:rPr>
+    </w:lvl>
+    <w:lvl w:ilvl="8" w:tplc="04160005" w:tentative="1">
+      <w:start w:val="1"/>
+      <w:numFmt w:val="bullet"/>
+      <w:lvlText w:val=""/>
+      <w:lvlJc w:val="left"/>
+      <w:pPr>
+        <w:ind w:left="7548" w:hanging="360"/>
+      </w:pPr>
+      <w:rPr>
+        <w:rFonts w:ascii="Wingdings" w:hAnsi="Wingdings" w:hint="default"/>
+      </w:rPr>
+    </w:lvl>
+  </w:abstractNum>
+  <w:abstractNum w:abstractNumId="10" w15:restartNumberingAfterBreak="0">
+    <w:nsid w:val="27F93ADB"/>
+    <w:multiLevelType w:val="hybridMultilevel"/>
+    <w:tmpl w:val="EA5EC758"/>
+    <w:lvl w:ilvl="0" w:tplc="04160001">
+      <w:start w:val="1"/>
+      <w:numFmt w:val="bullet"/>
+      <w:lvlText w:val=""/>
+      <w:lvlJc w:val="left"/>
+      <w:pPr>
+        <w:ind w:left="1776" w:hanging="360"/>
+      </w:pPr>
+      <w:rPr>
+        <w:rFonts w:ascii="Symbol" w:hAnsi="Symbol" w:hint="default"/>
+      </w:rPr>
+    </w:lvl>
+    <w:lvl w:ilvl="1" w:tplc="04160003" w:tentative="1">
+      <w:start w:val="1"/>
+      <w:numFmt w:val="bullet"/>
+      <w:lvlText w:val="o"/>
+      <w:lvlJc w:val="left"/>
+      <w:pPr>
+        <w:ind w:left="2496" w:hanging="360"/>
+      </w:pPr>
+      <w:rPr>
+        <w:rFonts w:ascii="Courier New" w:hAnsi="Courier New" w:cs="Courier New" w:hint="default"/>
+      </w:rPr>
+    </w:lvl>
+    <w:lvl w:ilvl="2" w:tplc="04160005" w:tentative="1">
+      <w:start w:val="1"/>
+      <w:numFmt w:val="bullet"/>
+      <w:lvlText w:val=""/>
+      <w:lvlJc w:val="left"/>
+      <w:pPr>
+        <w:ind w:left="3216" w:hanging="360"/>
+      </w:pPr>
+      <w:rPr>
+        <w:rFonts w:ascii="Wingdings" w:hAnsi="Wingdings" w:hint="default"/>
+      </w:rPr>
+    </w:lvl>
+    <w:lvl w:ilvl="3" w:tplc="04160001" w:tentative="1">
+      <w:start w:val="1"/>
+      <w:numFmt w:val="bullet"/>
+      <w:lvlText w:val=""/>
+      <w:lvlJc w:val="left"/>
+      <w:pPr>
+        <w:ind w:left="3936" w:hanging="360"/>
+      </w:pPr>
+      <w:rPr>
+        <w:rFonts w:ascii="Symbol" w:hAnsi="Symbol" w:hint="default"/>
+      </w:rPr>
+    </w:lvl>
+    <w:lvl w:ilvl="4" w:tplc="04160003" w:tentative="1">
+      <w:start w:val="1"/>
+      <w:numFmt w:val="bullet"/>
+      <w:lvlText w:val="o"/>
+      <w:lvlJc w:val="left"/>
+      <w:pPr>
+        <w:ind w:left="4656" w:hanging="360"/>
+      </w:pPr>
+      <w:rPr>
+        <w:rFonts w:ascii="Courier New" w:hAnsi="Courier New" w:cs="Courier New" w:hint="default"/>
+      </w:rPr>
+    </w:lvl>
+    <w:lvl w:ilvl="5" w:tplc="04160005" w:tentative="1">
+      <w:start w:val="1"/>
+      <w:numFmt w:val="bullet"/>
+      <w:lvlText w:val=""/>
+      <w:lvlJc w:val="left"/>
+      <w:pPr>
+        <w:ind w:left="5376" w:hanging="360"/>
+      </w:pPr>
+      <w:rPr>
+        <w:rFonts w:ascii="Wingdings" w:hAnsi="Wingdings" w:hint="default"/>
+      </w:rPr>
+    </w:lvl>
+    <w:lvl w:ilvl="6" w:tplc="04160001" w:tentative="1">
+      <w:start w:val="1"/>
+      <w:numFmt w:val="bullet"/>
+      <w:lvlText w:val=""/>
+      <w:lvlJc w:val="left"/>
+      <w:pPr>
+        <w:ind w:left="6096" w:hanging="360"/>
+      </w:pPr>
+      <w:rPr>
+        <w:rFonts w:ascii="Symbol" w:hAnsi="Symbol" w:hint="default"/>
+      </w:rPr>
+    </w:lvl>
+    <w:lvl w:ilvl="7" w:tplc="04160003" w:tentative="1">
+      <w:start w:val="1"/>
+      <w:numFmt w:val="bullet"/>
+      <w:lvlText w:val="o"/>
+      <w:lvlJc w:val="left"/>
+      <w:pPr>
+        <w:ind w:left="6816" w:hanging="360"/>
+      </w:pPr>
+      <w:rPr>
+        <w:rFonts w:ascii="Courier New" w:hAnsi="Courier New" w:cs="Courier New" w:hint="default"/>
+      </w:rPr>
+    </w:lvl>
+    <w:lvl w:ilvl="8" w:tplc="04160005" w:tentative="1">
+      <w:start w:val="1"/>
+      <w:numFmt w:val="bullet"/>
+      <w:lvlText w:val=""/>
+      <w:lvlJc w:val="left"/>
+      <w:pPr>
+        <w:ind w:left="7536" w:hanging="360"/>
+      </w:pPr>
+      <w:rPr>
+        <w:rFonts w:ascii="Wingdings" w:hAnsi="Wingdings" w:hint="default"/>
+      </w:rPr>
+    </w:lvl>
+  </w:abstractNum>
+  <w:abstractNum w:abstractNumId="11" w15:restartNumberingAfterBreak="0">
     <w:nsid w:val="2C85376A"/>
     <w:multiLevelType w:val="multilevel"/>
     <w:tmpl w:val="B792F1D2"/>
@@ -2730,7 +2883,7 @@
       </w:pPr>
     </w:lvl>
   </w:abstractNum>
-  <w:abstractNum w:abstractNumId="10" w15:restartNumberingAfterBreak="0">
+  <w:abstractNum w:abstractNumId="12" w15:restartNumberingAfterBreak="0">
     <w:nsid w:val="351115D5"/>
     <w:multiLevelType w:val="hybridMultilevel"/>
     <w:tmpl w:val="D1D6B41C"/>
@@ -2843,7 +2996,7 @@
       </w:rPr>
     </w:lvl>
   </w:abstractNum>
-  <w:abstractNum w:abstractNumId="11" w15:restartNumberingAfterBreak="0">
+  <w:abstractNum w:abstractNumId="13" w15:restartNumberingAfterBreak="0">
     <w:nsid w:val="3F7109FD"/>
     <w:multiLevelType w:val="hybridMultilevel"/>
     <w:tmpl w:val="A4FCD048"/>
@@ -2956,7 +3109,7 @@
       </w:rPr>
     </w:lvl>
   </w:abstractNum>
-  <w:abstractNum w:abstractNumId="12" w15:restartNumberingAfterBreak="0">
+  <w:abstractNum w:abstractNumId="14" w15:restartNumberingAfterBreak="0">
     <w:nsid w:val="574117D8"/>
     <w:multiLevelType w:val="hybridMultilevel"/>
     <w:tmpl w:val="CF9E6912"/>
@@ -3045,7 +3198,7 @@
       </w:pPr>
     </w:lvl>
   </w:abstractNum>
-  <w:abstractNum w:abstractNumId="13" w15:restartNumberingAfterBreak="0">
+  <w:abstractNum w:abstractNumId="15" w15:restartNumberingAfterBreak="0">
     <w:nsid w:val="58E7636D"/>
     <w:multiLevelType w:val="multilevel"/>
     <w:tmpl w:val="5090241E"/>
@@ -3194,7 +3347,7 @@
       </w:rPr>
     </w:lvl>
   </w:abstractNum>
-  <w:abstractNum w:abstractNumId="14" w15:restartNumberingAfterBreak="0">
+  <w:abstractNum w:abstractNumId="16" w15:restartNumberingAfterBreak="0">
     <w:nsid w:val="5B296F58"/>
     <w:multiLevelType w:val="hybridMultilevel"/>
     <w:tmpl w:val="7F2AED0E"/>
@@ -3307,7 +3460,7 @@
       </w:rPr>
     </w:lvl>
   </w:abstractNum>
-  <w:abstractNum w:abstractNumId="15" w15:restartNumberingAfterBreak="0">
+  <w:abstractNum w:abstractNumId="17" w15:restartNumberingAfterBreak="0">
     <w:nsid w:val="66B33784"/>
     <w:multiLevelType w:val="multilevel"/>
     <w:tmpl w:val="B792F1D2"/>
@@ -3432,7 +3585,120 @@
       </w:pPr>
     </w:lvl>
   </w:abstractNum>
-  <w:abstractNum w:abstractNumId="16" w15:restartNumberingAfterBreak="0">
+  <w:abstractNum w:abstractNumId="18" w15:restartNumberingAfterBreak="0">
+    <w:nsid w:val="6CE96CDC"/>
+    <w:multiLevelType w:val="hybridMultilevel"/>
+    <w:tmpl w:val="06569554"/>
+    <w:lvl w:ilvl="0" w:tplc="04160001">
+      <w:start w:val="1"/>
+      <w:numFmt w:val="bullet"/>
+      <w:lvlText w:val=""/>
+      <w:lvlJc w:val="left"/>
+      <w:pPr>
+        <w:ind w:left="1428" w:hanging="360"/>
+      </w:pPr>
+      <w:rPr>
+        <w:rFonts w:ascii="Symbol" w:hAnsi="Symbol" w:hint="default"/>
+      </w:rPr>
+    </w:lvl>
+    <w:lvl w:ilvl="1" w:tplc="04160003" w:tentative="1">
+      <w:start w:val="1"/>
+      <w:numFmt w:val="bullet"/>
+      <w:lvlText w:val="o"/>
+      <w:lvlJc w:val="left"/>
+      <w:pPr>
+        <w:ind w:left="2148" w:hanging="360"/>
+      </w:pPr>
+      <w:rPr>
+        <w:rFonts w:ascii="Courier New" w:hAnsi="Courier New" w:cs="Courier New" w:hint="default"/>
+      </w:rPr>
+    </w:lvl>
+    <w:lvl w:ilvl="2" w:tplc="04160005" w:tentative="1">
+      <w:start w:val="1"/>
+      <w:numFmt w:val="bullet"/>
+      <w:lvlText w:val=""/>
+      <w:lvlJc w:val="left"/>
+      <w:pPr>
+        <w:ind w:left="2868" w:hanging="360"/>
+      </w:pPr>
+      <w:rPr>
+        <w:rFonts w:ascii="Wingdings" w:hAnsi="Wingdings" w:hint="default"/>
+      </w:rPr>
+    </w:lvl>
+    <w:lvl w:ilvl="3" w:tplc="04160001" w:tentative="1">
+      <w:start w:val="1"/>
+      <w:numFmt w:val="bullet"/>
+      <w:lvlText w:val=""/>
+      <w:lvlJc w:val="left"/>
+      <w:pPr>
+        <w:ind w:left="3588" w:hanging="360"/>
+      </w:pPr>
+      <w:rPr>
+        <w:rFonts w:ascii="Symbol" w:hAnsi="Symbol" w:hint="default"/>
+      </w:rPr>
+    </w:lvl>
+    <w:lvl w:ilvl="4" w:tplc="04160003" w:tentative="1">
+      <w:start w:val="1"/>
+      <w:numFmt w:val="bullet"/>
+      <w:lvlText w:val="o"/>
+      <w:lvlJc w:val="left"/>
+      <w:pPr>
+        <w:ind w:left="4308" w:hanging="360"/>
+      </w:pPr>
+      <w:rPr>
+        <w:rFonts w:ascii="Courier New" w:hAnsi="Courier New" w:cs="Courier New" w:hint="default"/>
+      </w:rPr>
+    </w:lvl>
+    <w:lvl w:ilvl="5" w:tplc="04160005" w:tentative="1">
+      <w:start w:val="1"/>
+      <w:numFmt w:val="bullet"/>
+      <w:lvlText w:val=""/>
+      <w:lvlJc w:val="left"/>
+      <w:pPr>
+        <w:ind w:left="5028" w:hanging="360"/>
+      </w:pPr>
+      <w:rPr>
+        <w:rFonts w:ascii="Wingdings" w:hAnsi="Wingdings" w:hint="default"/>
+      </w:rPr>
+    </w:lvl>
+    <w:lvl w:ilvl="6" w:tplc="04160001" w:tentative="1">
+      <w:start w:val="1"/>
+      <w:numFmt w:val="bullet"/>
+      <w:lvlText w:val=""/>
+      <w:lvlJc w:val="left"/>
+      <w:pPr>
+        <w:ind w:left="5748" w:hanging="360"/>
+      </w:pPr>
+      <w:rPr>
+        <w:rFonts w:ascii="Symbol" w:hAnsi="Symbol" w:hint="default"/>
+      </w:rPr>
+    </w:lvl>
+    <w:lvl w:ilvl="7" w:tplc="04160003" w:tentative="1">
+      <w:start w:val="1"/>
+      <w:numFmt w:val="bullet"/>
+      <w:lvlText w:val="o"/>
+      <w:lvlJc w:val="left"/>
+      <w:pPr>
+        <w:ind w:left="6468" w:hanging="360"/>
+      </w:pPr>
+      <w:rPr>
+        <w:rFonts w:ascii="Courier New" w:hAnsi="Courier New" w:cs="Courier New" w:hint="default"/>
+      </w:rPr>
+    </w:lvl>
+    <w:lvl w:ilvl="8" w:tplc="04160005" w:tentative="1">
+      <w:start w:val="1"/>
+      <w:numFmt w:val="bullet"/>
+      <w:lvlText w:val=""/>
+      <w:lvlJc w:val="left"/>
+      <w:pPr>
+        <w:ind w:left="7188" w:hanging="360"/>
+      </w:pPr>
+      <w:rPr>
+        <w:rFonts w:ascii="Wingdings" w:hAnsi="Wingdings" w:hint="default"/>
+      </w:rPr>
+    </w:lvl>
+  </w:abstractNum>
+  <w:abstractNum w:abstractNumId="19" w15:restartNumberingAfterBreak="0">
     <w:nsid w:val="72D11F95"/>
     <w:multiLevelType w:val="hybridMultilevel"/>
     <w:tmpl w:val="B878825C"/>
@@ -3518,7 +3784,7 @@
       </w:pPr>
     </w:lvl>
   </w:abstractNum>
-  <w:abstractNum w:abstractNumId="17" w15:restartNumberingAfterBreak="0">
+  <w:abstractNum w:abstractNumId="20" w15:restartNumberingAfterBreak="0">
     <w:nsid w:val="7A9E5EB6"/>
     <w:multiLevelType w:val="multilevel"/>
     <w:tmpl w:val="B792F1D2"/>
@@ -3647,31 +3913,31 @@
     <w:abstractNumId w:val="1"/>
   </w:num>
   <w:num w:numId="2" w16cid:durableId="425611075">
-    <w:abstractNumId w:val="15"/>
+    <w:abstractNumId w:val="17"/>
   </w:num>
   <w:num w:numId="3" w16cid:durableId="1822506392">
     <w:abstractNumId w:val="3"/>
   </w:num>
   <w:num w:numId="4" w16cid:durableId="586811360">
-    <w:abstractNumId w:val="14"/>
+    <w:abstractNumId w:val="16"/>
   </w:num>
   <w:num w:numId="5" w16cid:durableId="189490141">
-    <w:abstractNumId w:val="13"/>
+    <w:abstractNumId w:val="15"/>
   </w:num>
   <w:num w:numId="6" w16cid:durableId="1310012418">
     <w:abstractNumId w:val="0"/>
   </w:num>
   <w:num w:numId="7" w16cid:durableId="1478494396">
-    <w:abstractNumId w:val="10"/>
+    <w:abstractNumId w:val="12"/>
   </w:num>
   <w:num w:numId="8" w16cid:durableId="132716809">
     <w:abstractNumId w:val="8"/>
   </w:num>
   <w:num w:numId="9" w16cid:durableId="1500388560">
-    <w:abstractNumId w:val="16"/>
+    <w:abstractNumId w:val="19"/>
   </w:num>
   <w:num w:numId="10" w16cid:durableId="1615290579">
-    <w:abstractNumId w:val="11"/>
+    <w:abstractNumId w:val="13"/>
   </w:num>
   <w:num w:numId="11" w16cid:durableId="492575331">
     <w:abstractNumId w:val="2"/>
@@ -3686,16 +3952,25 @@
     <w:abstractNumId w:val="5"/>
   </w:num>
   <w:num w:numId="15" w16cid:durableId="903490331">
-    <w:abstractNumId w:val="12"/>
+    <w:abstractNumId w:val="14"/>
   </w:num>
   <w:num w:numId="16" w16cid:durableId="712004083">
-    <w:abstractNumId w:val="9"/>
+    <w:abstractNumId w:val="11"/>
   </w:num>
   <w:num w:numId="17" w16cid:durableId="1703896601">
     <w:abstractNumId w:val="4"/>
   </w:num>
   <w:num w:numId="18" w16cid:durableId="777137931">
-    <w:abstractNumId w:val="17"/>
+    <w:abstractNumId w:val="20"/>
+  </w:num>
+  <w:num w:numId="19" w16cid:durableId="1119647691">
+    <w:abstractNumId w:val="18"/>
+  </w:num>
+  <w:num w:numId="20" w16cid:durableId="553851582">
+    <w:abstractNumId w:val="10"/>
+  </w:num>
+  <w:num w:numId="21" w16cid:durableId="1875267629">
+    <w:abstractNumId w:val="9"/>
   </w:num>
 </w:numbering>
 </file>
@@ -4105,7 +4380,6 @@
   <w:style w:type="character" w:default="1" w:styleId="Fontepargpadro">
     <w:name w:val="Default Paragraph Font"/>
     <w:uiPriority w:val="1"/>
-    <w:semiHidden/>
     <w:unhideWhenUsed/>
   </w:style>
   <w:style w:type="table" w:default="1" w:styleId="Tabelanormal">

</xml_diff>

<commit_message>
Alterações na API, README.MD e Historias de Usuario.docx
</commit_message>
<xml_diff>
--- a/Historias do Usuários.docx
+++ b/Historias do Usuários.docx
@@ -456,10 +456,25 @@
     </w:p>
     <w:p>
       <w:pPr>
+        <w:rPr>
+          <w:b/>
+          <w:bCs/>
+        </w:rPr>
+      </w:pPr>
+      <w:r>
+        <w:rPr>
+          <w:b/>
+          <w:bCs/>
+        </w:rPr>
+        <w:t>Médico</w:t>
+      </w:r>
+    </w:p>
+    <w:p>
+      <w:pPr>
         <w:pStyle w:val="PargrafodaLista"/>
         <w:numPr>
           <w:ilvl w:val="0"/>
-          <w:numId w:val="9"/>
+          <w:numId w:val="12"/>
         </w:numPr>
         <w:rPr>
           <w:b/>
@@ -471,7 +486,21 @@
           <w:b/>
           <w:bCs/>
         </w:rPr>
-        <w:t>Priorização de Atendimento:</w:t>
+        <w:t xml:space="preserve">Chamada da Próxima Senha para </w:t>
+      </w:r>
+      <w:r>
+        <w:rPr>
+          <w:b/>
+          <w:bCs/>
+        </w:rPr>
+        <w:t>o Consultório conforme prioridade</w:t>
+      </w:r>
+      <w:r>
+        <w:rPr>
+          <w:b/>
+          <w:bCs/>
+        </w:rPr>
+        <w:t>:</w:t>
       </w:r>
     </w:p>
     <w:p>
@@ -479,29 +508,21 @@
         <w:ind w:left="708"/>
       </w:pPr>
       <w:r>
-        <w:t xml:space="preserve">Como enfermeira, eu quero poder reorganizar a </w:t>
-      </w:r>
-      <w:r>
-        <w:t>prioridade</w:t>
-      </w:r>
-      <w:r>
-        <w:t xml:space="preserve"> de atendimento com base na gravidade da condição do paciente.</w:t>
+        <w:t>Como médico, eu quero poder chamar a próxima senha da fila para a consulta</w:t>
+      </w:r>
+      <w:r>
+        <w:t xml:space="preserve"> conforme a prioridade</w:t>
+      </w:r>
+      <w:r>
+        <w:t>.</w:t>
       </w:r>
     </w:p>
     <w:p>
       <w:pPr>
         <w:ind w:firstLine="708"/>
-        <w:rPr>
-          <w:i/>
-          <w:iCs/>
-        </w:rPr>
-      </w:pPr>
-      <w:r>
-        <w:rPr>
-          <w:i/>
-          <w:iCs/>
-        </w:rPr>
-        <w:t>Critérios de Aceite:</w:t>
+      </w:pPr>
+      <w:r>
+        <w:t xml:space="preserve">Critérios de Aceite: </w:t>
       </w:r>
     </w:p>
     <w:p>
@@ -513,32 +534,19 @@
         </w:numPr>
       </w:pPr>
       <w:r>
-        <w:t xml:space="preserve">Devo ser capaz de selecionar uma senha específica e </w:t>
-      </w:r>
-      <w:r>
-        <w:t>alterar</w:t>
-      </w:r>
-      <w:r>
-        <w:t xml:space="preserve"> a</w:t>
-      </w:r>
-      <w:r>
-        <w:t xml:space="preserve"> prioridade de atendimento.</w:t>
-      </w:r>
-    </w:p>
-    <w:p/>
-    <w:p>
-      <w:pPr>
-        <w:rPr>
-          <w:b/>
-          <w:bCs/>
-        </w:rPr>
-      </w:pPr>
-      <w:r>
-        <w:rPr>
-          <w:b/>
-          <w:bCs/>
-        </w:rPr>
-        <w:t>Médico</w:t>
+        <w:t xml:space="preserve">Devo ser capaz de pressionar um botão para chamar a próxima senha disponível </w:t>
+      </w:r>
+      <w:r>
+        <w:t xml:space="preserve">conforme prioridade </w:t>
+      </w:r>
+      <w:r>
+        <w:t xml:space="preserve">e atualizar o </w:t>
+      </w:r>
+      <w:r>
+        <w:t>display digital</w:t>
+      </w:r>
+      <w:r>
+        <w:t>.</w:t>
       </w:r>
     </w:p>
     <w:p>
@@ -558,21 +566,7 @@
           <w:b/>
           <w:bCs/>
         </w:rPr>
-        <w:t xml:space="preserve">Chamada da Próxima Senha para </w:t>
-      </w:r>
-      <w:r>
-        <w:rPr>
-          <w:b/>
-          <w:bCs/>
-        </w:rPr>
-        <w:t>o Consultório conforme prioridade</w:t>
-      </w:r>
-      <w:r>
-        <w:rPr>
-          <w:b/>
-          <w:bCs/>
-        </w:rPr>
-        <w:t>:</w:t>
+        <w:t>Rechamada de Senha:</w:t>
       </w:r>
     </w:p>
     <w:p>
@@ -580,13 +574,7 @@
         <w:ind w:left="708"/>
       </w:pPr>
       <w:r>
-        <w:t>Como médico, eu quero poder chamar a próxima senha da fila para a consulta</w:t>
-      </w:r>
-      <w:r>
-        <w:t xml:space="preserve"> conforme a prioridade</w:t>
-      </w:r>
-      <w:r>
-        <w:t>.</w:t>
+        <w:t>Como médico, eu quero poder rechamar uma senha caso o paciente não responda inicialmente.</w:t>
       </w:r>
     </w:p>
     <w:p>
@@ -606,66 +594,6 @@
         </w:numPr>
       </w:pPr>
       <w:r>
-        <w:t xml:space="preserve">Devo ser capaz de pressionar um botão para chamar a próxima senha disponível </w:t>
-      </w:r>
-      <w:r>
-        <w:t xml:space="preserve">conforme prioridade </w:t>
-      </w:r>
-      <w:r>
-        <w:t xml:space="preserve">e atualizar o </w:t>
-      </w:r>
-      <w:r>
-        <w:t>display digital</w:t>
-      </w:r>
-      <w:r>
-        <w:t>.</w:t>
-      </w:r>
-    </w:p>
-    <w:p>
-      <w:pPr>
-        <w:pStyle w:val="PargrafodaLista"/>
-        <w:numPr>
-          <w:ilvl w:val="0"/>
-          <w:numId w:val="12"/>
-        </w:numPr>
-        <w:rPr>
-          <w:b/>
-          <w:bCs/>
-        </w:rPr>
-      </w:pPr>
-      <w:r>
-        <w:rPr>
-          <w:b/>
-          <w:bCs/>
-        </w:rPr>
-        <w:t>Rechamada de Senha:</w:t>
-      </w:r>
-    </w:p>
-    <w:p>
-      <w:pPr>
-        <w:ind w:left="708"/>
-      </w:pPr>
-      <w:r>
-        <w:t>Como médico, eu quero poder rechamar uma senha caso o paciente não responda inicialmente.</w:t>
-      </w:r>
-    </w:p>
-    <w:p>
-      <w:pPr>
-        <w:ind w:firstLine="708"/>
-      </w:pPr>
-      <w:r>
-        <w:t xml:space="preserve">Critérios de Aceite: </w:t>
-      </w:r>
-    </w:p>
-    <w:p>
-      <w:pPr>
-        <w:pStyle w:val="PargrafodaLista"/>
-        <w:numPr>
-          <w:ilvl w:val="0"/>
-          <w:numId w:val="11"/>
-        </w:numPr>
-      </w:pPr>
-      <w:r>
         <w:t xml:space="preserve">Devo ser capaz de rechamar a senha atual, atualizando o status no </w:t>
       </w:r>
       <w:r>
@@ -812,7 +740,6 @@
           <w:i/>
           <w:iCs/>
         </w:rPr>
-        <w:lastRenderedPageBreak/>
         <w:t>Critérios de Aceite:</w:t>
       </w:r>
     </w:p>
@@ -878,6 +805,7 @@
           <w:i/>
           <w:iCs/>
         </w:rPr>
+        <w:lastRenderedPageBreak/>
         <w:t>Critérios de Aceite:</w:t>
       </w:r>
     </w:p>
@@ -1271,7 +1199,6 @@
           <w:i/>
           <w:iCs/>
         </w:rPr>
-        <w:lastRenderedPageBreak/>
         <w:t>Critérios de Aceite:</w:t>
       </w:r>
     </w:p>
@@ -1348,6 +1275,7 @@
           <w:i/>
           <w:iCs/>
         </w:rPr>
+        <w:lastRenderedPageBreak/>
         <w:t>Critérios de Aceite:</w:t>
       </w:r>
     </w:p>
@@ -4380,6 +4308,7 @@
   <w:style w:type="character" w:default="1" w:styleId="Fontepargpadro">
     <w:name w:val="Default Paragraph Font"/>
     <w:uiPriority w:val="1"/>
+    <w:semiHidden/>
     <w:unhideWhenUsed/>
   </w:style>
   <w:style w:type="table" w:default="1" w:styleId="Tabelanormal">

</xml_diff>